<commit_message>
Add screenshots to Testing doc. A couple of bug fixes pending.
</commit_message>
<xml_diff>
--- a/UserGuide.docx
+++ b/UserGuide.docx
@@ -5,7 +5,9 @@
     <w:sdt>
       <w:sdtPr>
         <w:rPr>
+          <w:rFonts w:eastAsiaTheme="minorHAnsi"/>
           <w:sz w:val="2"/>
+          <w:lang w:val="en-CA"/>
         </w:rPr>
         <w:id w:val="-1243566991"/>
         <w:docPartObj>
@@ -15,9 +17,7 @@
       </w:sdtPr>
       <w:sdtEndPr>
         <w:rPr>
-          <w:rFonts w:eastAsiaTheme="minorHAnsi"/>
           <w:sz w:val="22"/>
-          <w:lang w:val="en-CA"/>
         </w:rPr>
       </w:sdtEndPr>
       <w:sdtContent>
@@ -154,6 +154,7 @@
                                     <w:dataBinding w:prefixMappings="xmlns:ns0='http://purl.org/dc/elements/1.1/' xmlns:ns1='http://schemas.openxmlformats.org/package/2006/metadata/core-properties' " w:xpath="/ns1:coreProperties[1]/ns0:subject[1]" w:storeItemID="{6C3C8BC8-F283-45AE-878A-BAB7291924A1}"/>
                                     <w:text/>
                                   </w:sdtPr>
+                                  <w:sdtEndPr/>
                                   <w:sdtContent>
                                     <w:r>
                                       <w:rPr>
@@ -1154,10 +1155,7 @@
     </w:p>
     <w:p>
       <w:r>
-        <w:t>This document</w:t>
-      </w:r>
-      <w:r>
-        <w:t xml:space="preserve"> provides instructions on the usage of the Android GPS Project. The application has three necessary components which are required to run in tandem before use: </w:t>
+        <w:t xml:space="preserve">This document provides instructions on the usage of the Android GPS Project. The application has three necessary components which are required to run in tandem before use: </w:t>
       </w:r>
     </w:p>
     <w:p>
@@ -1198,8 +1196,6 @@
       <w:r>
         <w:t>Web application</w:t>
       </w:r>
-      <w:bookmarkStart w:id="0" w:name="_GoBack"/>
-      <w:bookmarkEnd w:id="0"/>
     </w:p>
     <w:p>
       <w:pPr>
@@ -1242,21 +1238,19 @@
           <w:numId w:val="2"/>
         </w:numPr>
       </w:pPr>
-      <w:proofErr w:type="gramStart"/>
-      <w:r>
-        <w:t>copy</w:t>
-      </w:r>
-      <w:proofErr w:type="gramEnd"/>
-      <w:r>
-        <w:t xml:space="preserve"> the .</w:t>
-      </w:r>
-      <w:proofErr w:type="spellStart"/>
-      <w:r>
-        <w:t>apk</w:t>
-      </w:r>
-      <w:proofErr w:type="spellEnd"/>
-      <w:r>
-        <w:t xml:space="preserve"> file from </w:t>
+      <w:r>
+        <w:t xml:space="preserve">copy </w:t>
+      </w:r>
+      <w:r>
+        <w:rPr>
+          <w:rFonts w:ascii="Courier New" w:hAnsi="Courier New" w:cs="Courier New"/>
+        </w:rPr>
+        <w:t>app-release.apk</w:t>
+      </w:r>
+      <w:bookmarkStart w:id="0" w:name="_GoBack"/>
+      <w:bookmarkEnd w:id="0"/>
+      <w:r>
+        <w:t xml:space="preserve"> from </w:t>
       </w:r>
       <w:r>
         <w:rPr>
@@ -1436,10 +1430,7 @@
         </w:numPr>
       </w:pPr>
       <w:r>
-        <w:t xml:space="preserve">On the main activity with Google Maps, location tracking will not start until you hit “Start.” </w:t>
-      </w:r>
-      <w:r>
-        <w:t>There may be markers already set on the map depending if other clients have used the application already.</w:t>
+        <w:t>On the main activity with Google Maps, location tracking will not start until you hit “Start.” There may be markers already set on the map depending if other clients have used the application already.</w:t>
       </w:r>
     </w:p>
     <w:p>
@@ -1899,10 +1890,7 @@
         </w:numPr>
       </w:pPr>
       <w:r>
-        <w:t>Enter 52.37.226.120 in browser</w:t>
-      </w:r>
-      <w:r>
-        <w:t>.</w:t>
+        <w:t>Enter 52.37.226.120 in browser.</w:t>
       </w:r>
     </w:p>
     <w:p>
@@ -1914,10 +1902,7 @@
         </w:numPr>
       </w:pPr>
       <w:r>
-        <w:t>Login with credentials or sign up for a new account</w:t>
-      </w:r>
-      <w:r>
-        <w:t>.</w:t>
+        <w:t>Login with credentials or sign up for a new account.</w:t>
       </w:r>
     </w:p>
     <w:p>
@@ -1987,10 +1972,7 @@
         </w:numPr>
       </w:pPr>
       <w:r>
-        <w:t>By default, the map is zoomed onto BCIT’s coordinates</w:t>
-      </w:r>
-      <w:r>
-        <w:t>.</w:t>
+        <w:t>By default, the map is zoomed onto BCIT’s coordinates.</w:t>
       </w:r>
     </w:p>
     <w:p>
@@ -2049,10 +2031,7 @@
         </w:numPr>
       </w:pPr>
       <w:r>
-        <w:t>By clicking Sign Out, you will be directed back to the login page</w:t>
-      </w:r>
-      <w:r>
-        <w:t>.</w:t>
+        <w:t>By clicking Sign Out, you will be directed back to the login page.</w:t>
       </w:r>
     </w:p>
     <w:p>
@@ -2064,10 +2043,7 @@
         </w:numPr>
       </w:pPr>
       <w:r>
-        <w:t>By clicking Info, you will see the list of users that are registered, an</w:t>
-      </w:r>
-      <w:r>
-        <w:t>d all information regarding their GPS tracking (timestamp, name, latitude, longitude, and IP address).</w:t>
+        <w:t>By clicking Info, you will see the list of users that are registered, and all information regarding their GPS tracking (timestamp, name, latitude, longitude, and IP address).</w:t>
       </w:r>
     </w:p>
     <w:p>
@@ -2125,10 +2101,7 @@
         </w:numPr>
       </w:pPr>
       <w:r>
-        <w:t>Your username is displayed on the bottom left</w:t>
-      </w:r>
-      <w:r>
-        <w:t>.</w:t>
+        <w:t>Your username is displayed on the bottom left.</w:t>
       </w:r>
     </w:p>
     <w:p>

</xml_diff>